<commit_message>
Software Gestão de Locação de Motos v3
</commit_message>
<xml_diff>
--- a/Solution/RentMotorcyclesManagement/Documentation/Documentação Software.docx
+++ b/Solution/RentMotorcyclesManagement/Documentation/Documentação Software.docx
@@ -2095,16 +2095,20 @@
         </w:rPr>
         <w:t>Link para acesso ao projeto:</w:t>
       </w:r>
-    </w:p>
-    <w:p>
-      <w:pPr>
-        <w:spacing w:before="240" w:after="0"/>
-        <w:rPr>
-          <w:noProof/>
-          <w:sz w:val="24"/>
-          <w:szCs w:val="24"/>
-        </w:rPr>
-      </w:pPr>
+      <w:r>
+        <w:t xml:space="preserve"> </w:t>
+      </w:r>
+      <w:hyperlink r:id="rId12" w:history="1">
+        <w:r>
+          <w:rPr>
+            <w:rStyle w:val="Hyperlink"/>
+            <w:noProof/>
+            <w:sz w:val="24"/>
+            <w:szCs w:val="24"/>
+          </w:rPr>
+          <w:t>https://github.com/FilipeTMatias/Software-Gest-o-Aluguel-Motos</w:t>
+        </w:r>
+      </w:hyperlink>
     </w:p>
     <w:p>
       <w:pPr>
@@ -2215,7 +2219,7 @@
         </w:rPr>
         <w:t xml:space="preserve"> (</w:t>
       </w:r>
-      <w:hyperlink r:id="rId12" w:history="1">
+      <w:hyperlink r:id="rId13" w:history="1">
         <w:r>
           <w:rPr>
             <w:rStyle w:val="Hyperlink"/>
@@ -8991,6 +8995,10 @@
 </file>
 
 <file path=customXml/item1.xml><?xml version="1.0" encoding="utf-8"?>
+<b:Sources xmlns:b="http://schemas.openxmlformats.org/officeDocument/2006/bibliography" xmlns="http://schemas.openxmlformats.org/officeDocument/2006/bibliography" SelectedStyle="\APA.XSL" StyleName="APA"/>
+</file>
+
+<file path=customXml/item2.xml><?xml version="1.0" encoding="utf-8"?>
 <ct:contentTypeSchema xmlns:ct="http://schemas.microsoft.com/office/2006/metadata/contentType" xmlns:ma="http://schemas.microsoft.com/office/2006/metadata/properties/metaAttributes" ct:_="" ma:_="" ma:contentTypeName="Documento" ma:contentTypeID="0x010100A4D052D405BE7B44A110A5A64C8C30BA" ma:contentTypeVersion="4" ma:contentTypeDescription="Crie um novo documento." ma:contentTypeScope="" ma:versionID="2b70f7f6feb13d56d169d7ae1fd35305">
   <xsd:schema xmlns:xsd="http://www.w3.org/2001/XMLSchema" xmlns:xs="http://www.w3.org/2001/XMLSchema" xmlns:p="http://schemas.microsoft.com/office/2006/metadata/properties" xmlns:ns2="aeb4da03-8ae2-44fd-9b12-a1f021541d53" xmlns:ns3="6c522a02-6b4c-4acf-9fbc-0cd6c192a56d" targetNamespace="http://schemas.microsoft.com/office/2006/metadata/properties" ma:root="true" ma:fieldsID="c4a4d9cf3f3cb1485b9764e018b9d81c" ns2:_="" ns3:_="">
     <xsd:import namespace="aeb4da03-8ae2-44fd-9b12-a1f021541d53"/>
@@ -9155,11 +9163,13 @@
 </ct:contentTypeSchema>
 </file>
 
-<file path=customXml/item2.xml><?xml version="1.0" encoding="utf-8"?>
-<b:Sources xmlns:b="http://schemas.openxmlformats.org/officeDocument/2006/bibliography" xmlns="http://schemas.openxmlformats.org/officeDocument/2006/bibliography" SelectedStyle="\APA.XSL" StyleName="APA"/>
+<file path=customXml/item3.xml><?xml version="1.0" encoding="utf-8"?>
+<p:properties xmlns:p="http://schemas.microsoft.com/office/2006/metadata/properties" xmlns:xsi="http://www.w3.org/2001/XMLSchema-instance" xmlns:pc="http://schemas.microsoft.com/office/infopath/2007/PartnerControls">
+  <documentManagement/>
+</p:properties>
 </file>
 
-<file path=customXml/item3.xml><?xml version="1.0" encoding="utf-8"?>
+<file path=customXml/item4.xml><?xml version="1.0" encoding="utf-8"?>
 <?mso-contentType ?>
 <FormTemplates xmlns="http://schemas.microsoft.com/sharepoint/v3/contenttype/forms">
   <Display>DocumentLibraryForm</Display>
@@ -9168,13 +9178,15 @@
 </FormTemplates>
 </file>
 
-<file path=customXml/item4.xml><?xml version="1.0" encoding="utf-8"?>
-<p:properties xmlns:p="http://schemas.microsoft.com/office/2006/metadata/properties" xmlns:xsi="http://www.w3.org/2001/XMLSchema-instance" xmlns:pc="http://schemas.microsoft.com/office/infopath/2007/PartnerControls">
-  <documentManagement/>
-</p:properties>
+<file path=customXml/itemProps1.xml><?xml version="1.0" encoding="utf-8"?>
+<ds:datastoreItem xmlns:ds="http://schemas.openxmlformats.org/officeDocument/2006/customXml" ds:itemID="{BCA41F8E-82DE-47E7-98FD-BB4F536A5EB6}">
+  <ds:schemaRefs>
+    <ds:schemaRef ds:uri="http://schemas.openxmlformats.org/officeDocument/2006/bibliography"/>
+  </ds:schemaRefs>
+</ds:datastoreItem>
 </file>
 
-<file path=customXml/itemProps1.xml><?xml version="1.0" encoding="utf-8"?>
+<file path=customXml/itemProps2.xml><?xml version="1.0" encoding="utf-8"?>
 <ds:datastoreItem xmlns:ds="http://schemas.openxmlformats.org/officeDocument/2006/customXml" ds:itemID="{CF17BE1C-9C94-440D-B722-BB97EC74D958}">
   <ds:schemaRefs>
     <ds:schemaRef ds:uri="http://schemas.microsoft.com/office/2006/metadata/contentType"/>
@@ -9193,27 +9205,19 @@
 </ds:datastoreItem>
 </file>
 
-<file path=customXml/itemProps2.xml><?xml version="1.0" encoding="utf-8"?>
-<ds:datastoreItem xmlns:ds="http://schemas.openxmlformats.org/officeDocument/2006/customXml" ds:itemID="{BCA41F8E-82DE-47E7-98FD-BB4F536A5EB6}">
-  <ds:schemaRefs>
-    <ds:schemaRef ds:uri="http://schemas.openxmlformats.org/officeDocument/2006/bibliography"/>
-  </ds:schemaRefs>
-</ds:datastoreItem>
-</file>
-
 <file path=customXml/itemProps3.xml><?xml version="1.0" encoding="utf-8"?>
-<ds:datastoreItem xmlns:ds="http://schemas.openxmlformats.org/officeDocument/2006/customXml" ds:itemID="{58E264D4-7462-4502-BADD-924FDD32C365}">
-  <ds:schemaRefs>
-    <ds:schemaRef ds:uri="http://schemas.microsoft.com/sharepoint/v3/contenttype/forms"/>
-  </ds:schemaRefs>
-</ds:datastoreItem>
-</file>
-
-<file path=customXml/itemProps4.xml><?xml version="1.0" encoding="utf-8"?>
 <ds:datastoreItem xmlns:ds="http://schemas.openxmlformats.org/officeDocument/2006/customXml" ds:itemID="{045D1D19-8D0B-49B1-B60A-345A5F3C0DAE}">
   <ds:schemaRefs>
     <ds:schemaRef ds:uri="http://schemas.microsoft.com/office/2006/metadata/properties"/>
     <ds:schemaRef ds:uri="http://schemas.microsoft.com/office/infopath/2007/PartnerControls"/>
   </ds:schemaRefs>
 </ds:datastoreItem>
+</file>
+
+<file path=customXml/itemProps4.xml><?xml version="1.0" encoding="utf-8"?>
+<ds:datastoreItem xmlns:ds="http://schemas.openxmlformats.org/officeDocument/2006/customXml" ds:itemID="{58E264D4-7462-4502-BADD-924FDD32C365}">
+  <ds:schemaRefs>
+    <ds:schemaRef ds:uri="http://schemas.microsoft.com/sharepoint/v3/contenttype/forms"/>
+  </ds:schemaRefs>
+</ds:datastoreItem>
 </file>
</xml_diff>

<commit_message>
Software Gestão de Locação de Motos v4
</commit_message>
<xml_diff>
--- a/Solution/RentMotorcyclesManagement/Documentation/Documentação Software.docx
+++ b/Solution/RentMotorcyclesManagement/Documentation/Documentação Software.docx
@@ -2082,6 +2082,7 @@
       <w:pPr>
         <w:spacing w:before="240" w:after="0"/>
         <w:rPr>
+          <w:rStyle w:val="Hyperlink"/>
           <w:noProof/>
           <w:sz w:val="24"/>
           <w:szCs w:val="24"/>
@@ -2112,6 +2113,68 @@
     </w:p>
     <w:p>
       <w:pPr>
+        <w:spacing w:before="240" w:after="0"/>
+        <w:rPr>
+          <w:noProof/>
+          <w:sz w:val="24"/>
+          <w:szCs w:val="24"/>
+        </w:rPr>
+      </w:pPr>
+      <w:r>
+        <w:rPr>
+          <w:noProof/>
+          <w:sz w:val="24"/>
+          <w:szCs w:val="24"/>
+        </w:rPr>
+        <w:t xml:space="preserve">*OBS: No arquivo </w:t>
+      </w:r>
+      <w:r>
+        <w:rPr>
+          <w:b/>
+          <w:bCs/>
+          <w:noProof/>
+          <w:sz w:val="24"/>
+          <w:szCs w:val="24"/>
+        </w:rPr>
+        <w:t>scriptDatabase</w:t>
+      </w:r>
+      <w:r>
+        <w:rPr>
+          <w:b/>
+          <w:bCs/>
+          <w:noProof/>
+          <w:sz w:val="24"/>
+          <w:szCs w:val="24"/>
+        </w:rPr>
+        <w:t>.sql</w:t>
+      </w:r>
+      <w:r>
+        <w:rPr>
+          <w:noProof/>
+          <w:sz w:val="24"/>
+          <w:szCs w:val="24"/>
+        </w:rPr>
+        <w:t xml:space="preserve">, no início do script, há o comando “DROP DATABASE </w:t>
+      </w:r>
+      <w:r>
+        <w:rPr>
+          <w:noProof/>
+          <w:sz w:val="24"/>
+          <w:szCs w:val="24"/>
+        </w:rPr>
+        <w:t>"dbRentVehiclesManagement"</w:t>
+      </w:r>
+      <w:r>
+        <w:rPr>
+          <w:noProof/>
+          <w:sz w:val="24"/>
+          <w:szCs w:val="24"/>
+        </w:rPr>
+        <w:t>”; Caso, ao executá-lo, retorne erro, você pode removê-lo.</w:t>
+      </w:r>
+    </w:p>
+    <w:p>
+      <w:pPr>
         <w:pStyle w:val="Ttulo1"/>
         <w:spacing w:line="360" w:lineRule="auto"/>
         <w:rPr>
@@ -2239,7 +2302,18 @@
           <w:szCs w:val="32"/>
           <w:shd w:val="clear" w:color="auto" w:fill="FFFFFF"/>
         </w:rPr>
-        <w:t>), onde usuários administradores e entregadores podem acessar a plataforma e dispor de diferentes recursos, como se cadastrar na plataforma, contratar um plano, fazer a gestão do cadastro das motos, entre outros.</w:t>
+        <w:t xml:space="preserve">), onde usuários administradores e entregadores podem acessar a plataforma e </w:t>
+      </w:r>
+      <w:r>
+        <w:rPr>
+          <w:rFonts w:cs="Segoe UI"/>
+          <w:color w:val="0D0D0D"/>
+          <w:sz w:val="24"/>
+          <w:szCs w:val="32"/>
+          <w:shd w:val="clear" w:color="auto" w:fill="FFFFFF"/>
+        </w:rPr>
+        <w:lastRenderedPageBreak/>
+        <w:t>dispor de diferentes recursos, como se cadastrar na plataforma, contratar um plano, fazer a gestão do cadastro das motos, entre outros.</w:t>
       </w:r>
     </w:p>
     <w:p>
@@ -2253,7 +2327,6 @@
         <w:rPr>
           <w:color w:val="004942"/>
         </w:rPr>
-        <w:lastRenderedPageBreak/>
         <w:t>Detalhamento Técnico</w:t>
       </w:r>
       <w:bookmarkEnd w:id="18"/>
@@ -2606,6 +2679,7 @@
           <w:sz w:val="24"/>
           <w:szCs w:val="24"/>
         </w:rPr>
+        <w:lastRenderedPageBreak/>
         <w:t>REGUSERSDRIVERS</w:t>
       </w:r>
     </w:p>
@@ -2650,7 +2724,6 @@
           <w:sz w:val="24"/>
           <w:szCs w:val="24"/>
         </w:rPr>
-        <w:lastRenderedPageBreak/>
         <w:t>REGUSERSPROFILES</w:t>
       </w:r>
     </w:p>
@@ -2884,7 +2957,6 @@
         <w:jc w:val="left"/>
       </w:pPr>
     </w:p>
-    <w:p/>
     <w:p/>
     <w:p/>
     <w:p/>
@@ -8995,10 +9067,21 @@
 </file>
 
 <file path=customXml/item1.xml><?xml version="1.0" encoding="utf-8"?>
-<b:Sources xmlns:b="http://schemas.openxmlformats.org/officeDocument/2006/bibliography" xmlns="http://schemas.openxmlformats.org/officeDocument/2006/bibliography" SelectedStyle="\APA.XSL" StyleName="APA"/>
+<?mso-contentType ?>
+<FormTemplates xmlns="http://schemas.microsoft.com/sharepoint/v3/contenttype/forms">
+  <Display>DocumentLibraryForm</Display>
+  <Edit>DocumentLibraryForm</Edit>
+  <New>DocumentLibraryForm</New>
+</FormTemplates>
 </file>
 
 <file path=customXml/item2.xml><?xml version="1.0" encoding="utf-8"?>
+<p:properties xmlns:p="http://schemas.microsoft.com/office/2006/metadata/properties" xmlns:xsi="http://www.w3.org/2001/XMLSchema-instance" xmlns:pc="http://schemas.microsoft.com/office/infopath/2007/PartnerControls">
+  <documentManagement/>
+</p:properties>
+</file>
+
+<file path=customXml/item3.xml><?xml version="1.0" encoding="utf-8"?>
 <ct:contentTypeSchema xmlns:ct="http://schemas.microsoft.com/office/2006/metadata/contentType" xmlns:ma="http://schemas.microsoft.com/office/2006/metadata/properties/metaAttributes" ct:_="" ma:_="" ma:contentTypeName="Documento" ma:contentTypeID="0x010100A4D052D405BE7B44A110A5A64C8C30BA" ma:contentTypeVersion="4" ma:contentTypeDescription="Crie um novo documento." ma:contentTypeScope="" ma:versionID="2b70f7f6feb13d56d169d7ae1fd35305">
   <xsd:schema xmlns:xsd="http://www.w3.org/2001/XMLSchema" xmlns:xs="http://www.w3.org/2001/XMLSchema" xmlns:p="http://schemas.microsoft.com/office/2006/metadata/properties" xmlns:ns2="aeb4da03-8ae2-44fd-9b12-a1f021541d53" xmlns:ns3="6c522a02-6b4c-4acf-9fbc-0cd6c192a56d" targetNamespace="http://schemas.microsoft.com/office/2006/metadata/properties" ma:root="true" ma:fieldsID="c4a4d9cf3f3cb1485b9764e018b9d81c" ns2:_="" ns3:_="">
     <xsd:import namespace="aeb4da03-8ae2-44fd-9b12-a1f021541d53"/>
@@ -9163,30 +9246,28 @@
 </ct:contentTypeSchema>
 </file>
 
-<file path=customXml/item3.xml><?xml version="1.0" encoding="utf-8"?>
-<p:properties xmlns:p="http://schemas.microsoft.com/office/2006/metadata/properties" xmlns:xsi="http://www.w3.org/2001/XMLSchema-instance" xmlns:pc="http://schemas.microsoft.com/office/infopath/2007/PartnerControls">
-  <documentManagement/>
-</p:properties>
-</file>
-
 <file path=customXml/item4.xml><?xml version="1.0" encoding="utf-8"?>
-<?mso-contentType ?>
-<FormTemplates xmlns="http://schemas.microsoft.com/sharepoint/v3/contenttype/forms">
-  <Display>DocumentLibraryForm</Display>
-  <Edit>DocumentLibraryForm</Edit>
-  <New>DocumentLibraryForm</New>
-</FormTemplates>
+<b:Sources xmlns:b="http://schemas.openxmlformats.org/officeDocument/2006/bibliography" xmlns="http://schemas.openxmlformats.org/officeDocument/2006/bibliography" SelectedStyle="\APA.XSL" StyleName="APA"/>
 </file>
 
 <file path=customXml/itemProps1.xml><?xml version="1.0" encoding="utf-8"?>
-<ds:datastoreItem xmlns:ds="http://schemas.openxmlformats.org/officeDocument/2006/customXml" ds:itemID="{BCA41F8E-82DE-47E7-98FD-BB4F536A5EB6}">
+<ds:datastoreItem xmlns:ds="http://schemas.openxmlformats.org/officeDocument/2006/customXml" ds:itemID="{58E264D4-7462-4502-BADD-924FDD32C365}">
   <ds:schemaRefs>
-    <ds:schemaRef ds:uri="http://schemas.openxmlformats.org/officeDocument/2006/bibliography"/>
+    <ds:schemaRef ds:uri="http://schemas.microsoft.com/sharepoint/v3/contenttype/forms"/>
   </ds:schemaRefs>
 </ds:datastoreItem>
 </file>
 
 <file path=customXml/itemProps2.xml><?xml version="1.0" encoding="utf-8"?>
+<ds:datastoreItem xmlns:ds="http://schemas.openxmlformats.org/officeDocument/2006/customXml" ds:itemID="{045D1D19-8D0B-49B1-B60A-345A5F3C0DAE}">
+  <ds:schemaRefs>
+    <ds:schemaRef ds:uri="http://schemas.microsoft.com/office/2006/metadata/properties"/>
+    <ds:schemaRef ds:uri="http://schemas.microsoft.com/office/infopath/2007/PartnerControls"/>
+  </ds:schemaRefs>
+</ds:datastoreItem>
+</file>
+
+<file path=customXml/itemProps3.xml><?xml version="1.0" encoding="utf-8"?>
 <ds:datastoreItem xmlns:ds="http://schemas.openxmlformats.org/officeDocument/2006/customXml" ds:itemID="{CF17BE1C-9C94-440D-B722-BB97EC74D958}">
   <ds:schemaRefs>
     <ds:schemaRef ds:uri="http://schemas.microsoft.com/office/2006/metadata/contentType"/>
@@ -9205,19 +9286,10 @@
 </ds:datastoreItem>
 </file>
 
-<file path=customXml/itemProps3.xml><?xml version="1.0" encoding="utf-8"?>
-<ds:datastoreItem xmlns:ds="http://schemas.openxmlformats.org/officeDocument/2006/customXml" ds:itemID="{045D1D19-8D0B-49B1-B60A-345A5F3C0DAE}">
+<file path=customXml/itemProps4.xml><?xml version="1.0" encoding="utf-8"?>
+<ds:datastoreItem xmlns:ds="http://schemas.openxmlformats.org/officeDocument/2006/customXml" ds:itemID="{BCA41F8E-82DE-47E7-98FD-BB4F536A5EB6}">
   <ds:schemaRefs>
-    <ds:schemaRef ds:uri="http://schemas.microsoft.com/office/2006/metadata/properties"/>
-    <ds:schemaRef ds:uri="http://schemas.microsoft.com/office/infopath/2007/PartnerControls"/>
-  </ds:schemaRefs>
-</ds:datastoreItem>
-</file>
-
-<file path=customXml/itemProps4.xml><?xml version="1.0" encoding="utf-8"?>
-<ds:datastoreItem xmlns:ds="http://schemas.openxmlformats.org/officeDocument/2006/customXml" ds:itemID="{58E264D4-7462-4502-BADD-924FDD32C365}">
-  <ds:schemaRefs>
-    <ds:schemaRef ds:uri="http://schemas.microsoft.com/sharepoint/v3/contenttype/forms"/>
+    <ds:schemaRef ds:uri="http://schemas.openxmlformats.org/officeDocument/2006/bibliography"/>
   </ds:schemaRefs>
 </ds:datastoreItem>
 </file>
</xml_diff>